<commit_message>
correzione del file Word riguardante i requisiti e i casi d'uso.
</commit_message>
<xml_diff>
--- a/Girelli Federico - requisiti e casi d'uso.docx
+++ b/Girelli Federico - requisiti e casi d'uso.docx
@@ -1,18 +1,18 @@
 
 <file path=word/document.xml><?xml version="1.0" encoding="utf-8"?>
-<w:document xmlns:wpc="http://schemas.microsoft.com/office/word/2010/wordprocessingCanvas" xmlns:cx="http://schemas.microsoft.com/office/drawing/2014/chartex" xmlns:cx1="http://schemas.microsoft.com/office/drawing/2015/9/8/chartex" xmlns:cx2="http://schemas.microsoft.com/office/drawing/2015/10/21/chartex" xmlns:cx3="http://schemas.microsoft.com/office/drawing/2016/5/9/chartex" xmlns:cx4="http://schemas.microsoft.com/office/drawing/2016/5/10/chartex" xmlns:cx5="http://schemas.microsoft.com/office/drawing/2016/5/11/chartex" xmlns:cx6="http://schemas.microsoft.com/office/drawing/2016/5/12/chartex" xmlns:cx7="http://schemas.microsoft.com/office/drawing/2016/5/13/chartex" xmlns:cx8="http://schemas.microsoft.com/office/drawing/2016/5/14/chartex" xmlns:mc="http://schemas.openxmlformats.org/markup-compatibility/2006" xmlns:aink="http://schemas.microsoft.com/office/drawing/2016/ink" xmlns:am3d="http://schemas.microsoft.com/office/drawing/2017/model3d" xmlns:o="urn:schemas-microsoft-com:office:office" xmlns:r="http://schemas.openxmlformats.org/officeDocument/2006/relationships" xmlns:m="http://schemas.openxmlformats.org/officeDocument/2006/math" xmlns:v="urn:schemas-microsoft-com:vml" xmlns:wp14="http://schemas.microsoft.com/office/word/2010/wordprocessingDrawing" xmlns:wp="http://schemas.openxmlformats.org/drawingml/2006/wordprocessingDrawing" xmlns:w10="urn:schemas-microsoft-com:office:word" xmlns:w="http://schemas.openxmlformats.org/wordprocessingml/2006/main" xmlns:w14="http://schemas.microsoft.com/office/word/2010/wordml" xmlns:w15="http://schemas.microsoft.com/office/word/2012/wordml" xmlns:w16cex="http://schemas.microsoft.com/office/word/2018/wordml/cex" xmlns:w16cid="http://schemas.microsoft.com/office/word/2016/wordml/cid" xmlns:w16="http://schemas.microsoft.com/office/word/2018/wordml" xmlns:w16sdtdh="http://schemas.microsoft.com/office/word/2020/wordml/sdtdatahash" xmlns:w16se="http://schemas.microsoft.com/office/word/2015/wordml/symex" xmlns:wpg="http://schemas.microsoft.com/office/word/2010/wordprocessingGroup" xmlns:wpi="http://schemas.microsoft.com/office/word/2010/wordprocessingInk" xmlns:wne="http://schemas.microsoft.com/office/word/2006/wordml" xmlns:wps="http://schemas.microsoft.com/office/word/2010/wordprocessingShape" xmlns:a="http://schemas.openxmlformats.org/drawingml/2006/main" xmlns:pic="http://schemas.openxmlformats.org/drawingml/2006/picture" xmlns:a14="http://schemas.microsoft.com/office/drawing/2010/main" mc:Ignorable="w14 w15 w16se w16cid w16 w16cex w16sdtdh wp14">
+<w:document xmlns:wpc="http://schemas.microsoft.com/office/word/2010/wordprocessingCanvas" xmlns:mc="http://schemas.openxmlformats.org/markup-compatibility/2006" xmlns:o="urn:schemas-microsoft-com:office:office" xmlns:r="http://schemas.openxmlformats.org/officeDocument/2006/relationships" xmlns:m="http://schemas.openxmlformats.org/officeDocument/2006/math" xmlns:v="urn:schemas-microsoft-com:vml" xmlns:wp14="http://schemas.microsoft.com/office/word/2010/wordprocessingDrawing" xmlns:wp="http://schemas.openxmlformats.org/drawingml/2006/wordprocessingDrawing" xmlns:w10="urn:schemas-microsoft-com:office:word" xmlns:w="http://schemas.openxmlformats.org/wordprocessingml/2006/main" xmlns:w14="http://schemas.microsoft.com/office/word/2010/wordml" xmlns:w15="http://schemas.microsoft.com/office/word/2012/wordml" xmlns:wpg="http://schemas.microsoft.com/office/word/2010/wordprocessingGroup" xmlns:wpi="http://schemas.microsoft.com/office/word/2010/wordprocessingInk" xmlns:wne="http://schemas.microsoft.com/office/word/2006/wordml" xmlns:wps="http://schemas.microsoft.com/office/word/2010/wordprocessingShape" xmlns:a="http://schemas.openxmlformats.org/drawingml/2006/main" xmlns:pic="http://schemas.openxmlformats.org/drawingml/2006/picture" xmlns:a14="http://schemas.microsoft.com/office/drawing/2010/main" mc:Ignorable="w14 w15 wp14">
   <w:body>
     <w:tbl>
       <w:tblPr>
         <w:tblStyle w:val="Grigliatabella"/>
-        <w:tblW w:w="9743" w:type="dxa"/>
+        <w:tblW w:w="9765" w:type="dxa"/>
         <w:tblLook w:val="04A0" w:firstRow="1" w:lastRow="0" w:firstColumn="1" w:lastColumn="0" w:noHBand="0" w:noVBand="1"/>
       </w:tblPr>
       <w:tblGrid>
         <w:gridCol w:w="1395"/>
-        <w:gridCol w:w="5010"/>
-        <w:gridCol w:w="1770"/>
-        <w:gridCol w:w="1568"/>
+        <w:gridCol w:w="4770"/>
+        <w:gridCol w:w="2040"/>
+        <w:gridCol w:w="1560"/>
       </w:tblGrid>
       <w:tr>
         <w:trPr>
@@ -28,8 +28,8 @@
               <w:jc w:val="center"/>
               <w:rPr>
                 <w:rFonts w:ascii="Comic Sans MS" w:hAnsi="Comic Sans MS" w:eastAsia="Comic Sans MS" w:cs="Comic Sans MS"/>
-                <w:b w:val="1"/>
-                <w:bCs w:val="1"/>
+                <w:b/>
+                <w:bCs/>
                 <w:color w:val="0070C0"/>
                 <w:sz w:val="26"/>
                 <w:szCs w:val="26"/>
@@ -38,8 +38,8 @@
             <w:r>
               <w:rPr>
                 <w:rFonts w:ascii="Comic Sans MS" w:hAnsi="Comic Sans MS" w:eastAsia="Comic Sans MS" w:cs="Comic Sans MS"/>
-                <w:b w:val="1"/>
-                <w:bCs w:val="1"/>
+                <w:b/>
+                <w:bCs/>
                 <w:color w:val="0070C0"/>
                 <w:sz w:val="26"/>
                 <w:szCs w:val="26"/>
@@ -49,8 +49,8 @@
             <w:r>
               <w:rPr>
                 <w:rFonts w:ascii="Comic Sans MS" w:hAnsi="Comic Sans MS" w:eastAsia="Comic Sans MS" w:cs="Comic Sans MS"/>
-                <w:b w:val="1"/>
-                <w:bCs w:val="1"/>
+                <w:b/>
+                <w:bCs/>
                 <w:color w:val="0070C0"/>
                 <w:sz w:val="26"/>
                 <w:szCs w:val="26"/>
@@ -61,16 +61,16 @@
         </w:tc>
         <w:tc>
           <w:tcPr>
-            <w:tcW w:w="5010" w:type="dxa"/>
-            <w:tcMar/>
-          </w:tcPr>
-          <w:p w14:noSpellErr="1">
+            <w:tcW w:w="4770" w:type="dxa"/>
+            <w:tcMar/>
+          </w:tcPr>
+          <w:p>
             <w:pPr>
               <w:jc w:val="center"/>
               <w:rPr>
                 <w:rFonts w:ascii="Comic Sans MS" w:hAnsi="Comic Sans MS" w:eastAsia="Comic Sans MS" w:cs="Comic Sans MS"/>
-                <w:b w:val="1"/>
-                <w:bCs w:val="1"/>
+                <w:b/>
+                <w:bCs/>
                 <w:color w:val="0070C0"/>
                 <w:sz w:val="26"/>
                 <w:szCs w:val="26"/>
@@ -79,8 +79,8 @@
             <w:r>
               <w:rPr>
                 <w:rFonts w:ascii="Comic Sans MS" w:hAnsi="Comic Sans MS" w:eastAsia="Comic Sans MS" w:cs="Comic Sans MS"/>
-                <w:b w:val="1"/>
-                <w:bCs w:val="1"/>
+                <w:b/>
+                <w:bCs/>
                 <w:color w:val="0070C0"/>
                 <w:sz w:val="26"/>
                 <w:szCs w:val="26"/>
@@ -91,7 +91,7 @@
         </w:tc>
         <w:tc>
           <w:tcPr>
-            <w:tcW w:w="1770" w:type="dxa"/>
+            <w:tcW w:w="2040" w:type="dxa"/>
             <w:tcMar/>
           </w:tcPr>
           <w:p>
@@ -99,8 +99,8 @@
               <w:jc w:val="center"/>
               <w:rPr>
                 <w:rFonts w:ascii="Comic Sans MS" w:hAnsi="Comic Sans MS" w:eastAsia="Comic Sans MS" w:cs="Comic Sans MS"/>
-                <w:b w:val="1"/>
-                <w:bCs w:val="1"/>
+                <w:b/>
+                <w:bCs/>
                 <w:color w:val="0070C0"/>
                 <w:sz w:val="26"/>
                 <w:szCs w:val="26"/>
@@ -109,8 +109,8 @@
             <w:r>
               <w:rPr>
                 <w:rFonts w:ascii="Comic Sans MS" w:hAnsi="Comic Sans MS" w:eastAsia="Comic Sans MS" w:cs="Comic Sans MS"/>
-                <w:b w:val="1"/>
-                <w:bCs w:val="1"/>
+                <w:b/>
+                <w:bCs/>
                 <w:color w:val="0070C0"/>
                 <w:sz w:val="26"/>
                 <w:szCs w:val="26"/>
@@ -120,8 +120,8 @@
             <w:r>
               <w:rPr>
                 <w:rFonts w:ascii="Comic Sans MS" w:hAnsi="Comic Sans MS" w:eastAsia="Comic Sans MS" w:cs="Comic Sans MS"/>
-                <w:b w:val="1"/>
-                <w:bCs w:val="1"/>
+                <w:b/>
+                <w:bCs/>
                 <w:color w:val="0070C0"/>
                 <w:sz w:val="26"/>
                 <w:szCs w:val="26"/>
@@ -132,7 +132,7 @@
         </w:tc>
         <w:tc>
           <w:tcPr>
-            <w:tcW w:w="1568" w:type="dxa"/>
+            <w:tcW w:w="1560" w:type="dxa"/>
             <w:tcMar/>
           </w:tcPr>
           <w:p>
@@ -140,10 +140,8 @@
               <w:jc w:val="center"/>
               <w:rPr>
                 <w:rFonts w:ascii="Comic Sans MS" w:hAnsi="Comic Sans MS" w:eastAsia="Comic Sans MS" w:cs="Comic Sans MS"/>
-                <w:b w:val="1"/>
-                <w:bCs w:val="1"/>
-                <w:i w:val="0"/>
-                <w:iCs w:val="0"/>
+                <w:b/>
+                <w:bCs/>
                 <w:color w:val="0070C0"/>
                 <w:sz w:val="26"/>
                 <w:szCs w:val="26"/>
@@ -152,8 +150,8 @@
             <w:r>
               <w:rPr>
                 <w:rFonts w:ascii="Comic Sans MS" w:hAnsi="Comic Sans MS" w:eastAsia="Comic Sans MS" w:cs="Comic Sans MS"/>
-                <w:b w:val="1"/>
-                <w:bCs w:val="1"/>
+                <w:b/>
+                <w:bCs/>
                 <w:color w:val="0070C0"/>
                 <w:sz w:val="26"/>
                 <w:szCs w:val="26"/>
@@ -163,10 +161,8 @@
             <w:r>
               <w:rPr>
                 <w:rFonts w:ascii="Comic Sans MS" w:hAnsi="Comic Sans MS" w:eastAsia="Comic Sans MS" w:cs="Comic Sans MS"/>
-                <w:b w:val="1"/>
-                <w:bCs w:val="1"/>
-                <w:i w:val="0"/>
-                <w:iCs w:val="0"/>
+                <w:b/>
+                <w:bCs/>
                 <w:color w:val="0070C0"/>
                 <w:sz w:val="26"/>
                 <w:szCs w:val="26"/>
@@ -176,12 +172,11 @@
           </w:p>
           <w:p>
             <w:pPr>
-              <w:pStyle w:val="Normale"/>
               <w:jc w:val="center"/>
               <w:rPr>
                 <w:rFonts w:ascii="Comic Sans MS" w:hAnsi="Comic Sans MS" w:eastAsia="Comic Sans MS" w:cs="Comic Sans MS"/>
-                <w:b w:val="1"/>
-                <w:bCs w:val="1"/>
+                <w:b/>
+                <w:bCs/>
                 <w:color w:val="0070C0"/>
                 <w:sz w:val="26"/>
                 <w:szCs w:val="26"/>
@@ -199,7 +194,7 @@
             <w:tcW w:w="1395" w:type="dxa"/>
             <w:tcMar/>
           </w:tcPr>
-          <w:p w14:noSpellErr="1">
+          <w:p>
             <w:pPr>
               <w:rPr>
                 <w:rFonts w:ascii="Comic Sans MS" w:hAnsi="Comic Sans MS" w:eastAsia="Comic Sans MS" w:cs="Comic Sans MS"/>
@@ -219,7 +214,7 @@
         </w:tc>
         <w:tc>
           <w:tcPr>
-            <w:tcW w:w="5010" w:type="dxa"/>
+            <w:tcW w:w="4770" w:type="dxa"/>
             <w:tcMar/>
           </w:tcPr>
           <w:p>
@@ -258,10 +253,10 @@
         </w:tc>
         <w:tc>
           <w:tcPr>
-            <w:tcW w:w="1770" w:type="dxa"/>
-            <w:tcMar/>
-          </w:tcPr>
-          <w:p w14:noSpellErr="1">
+            <w:tcW w:w="2040" w:type="dxa"/>
+            <w:tcMar/>
+          </w:tcPr>
+          <w:p>
             <w:pPr>
               <w:rPr>
                 <w:rFonts w:ascii="Comic Sans MS" w:hAnsi="Comic Sans MS" w:eastAsia="Comic Sans MS" w:cs="Comic Sans MS"/>
@@ -281,10 +276,10 @@
         </w:tc>
         <w:tc>
           <w:tcPr>
-            <w:tcW w:w="1568" w:type="dxa"/>
-            <w:tcMar/>
-          </w:tcPr>
-          <w:p w14:noSpellErr="1">
+            <w:tcW w:w="1560" w:type="dxa"/>
+            <w:tcMar/>
+          </w:tcPr>
+          <w:p>
             <w:pPr>
               <w:rPr>
                 <w:rFonts w:ascii="Comic Sans MS" w:hAnsi="Comic Sans MS" w:eastAsia="Comic Sans MS" w:cs="Comic Sans MS"/>
@@ -312,7 +307,7 @@
             <w:tcW w:w="1395" w:type="dxa"/>
             <w:tcMar/>
           </w:tcPr>
-          <w:p w14:noSpellErr="1">
+          <w:p>
             <w:pPr>
               <w:rPr>
                 <w:rFonts w:ascii="Comic Sans MS" w:hAnsi="Comic Sans MS" w:eastAsia="Comic Sans MS" w:cs="Comic Sans MS"/>
@@ -332,7 +327,7 @@
         </w:tc>
         <w:tc>
           <w:tcPr>
-            <w:tcW w:w="5010" w:type="dxa"/>
+            <w:tcW w:w="4770" w:type="dxa"/>
             <w:tcMar/>
           </w:tcPr>
           <w:p>
@@ -387,7 +382,7 @@
         </w:tc>
         <w:tc>
           <w:tcPr>
-            <w:tcW w:w="1770" w:type="dxa"/>
+            <w:tcW w:w="2040" w:type="dxa"/>
             <w:tcMar/>
           </w:tcPr>
           <w:p>
@@ -418,7 +413,7 @@
         </w:tc>
         <w:tc>
           <w:tcPr>
-            <w:tcW w:w="1568" w:type="dxa"/>
+            <w:tcW w:w="1560" w:type="dxa"/>
             <w:tcMar/>
           </w:tcPr>
           <w:p>
@@ -457,7 +452,7 @@
             <w:tcW w:w="1395" w:type="dxa"/>
             <w:tcMar/>
           </w:tcPr>
-          <w:p w14:noSpellErr="1">
+          <w:p>
             <w:pPr>
               <w:rPr>
                 <w:rFonts w:ascii="Comic Sans MS" w:hAnsi="Comic Sans MS" w:eastAsia="Comic Sans MS" w:cs="Comic Sans MS"/>
@@ -477,7 +472,7 @@
         </w:tc>
         <w:tc>
           <w:tcPr>
-            <w:tcW w:w="5010" w:type="dxa"/>
+            <w:tcW w:w="4770" w:type="dxa"/>
             <w:tcMar/>
           </w:tcPr>
           <w:p>
@@ -532,7 +527,7 @@
         </w:tc>
         <w:tc>
           <w:tcPr>
-            <w:tcW w:w="1770" w:type="dxa"/>
+            <w:tcW w:w="2040" w:type="dxa"/>
             <w:tcMar/>
           </w:tcPr>
           <w:p>
@@ -563,7 +558,7 @@
         </w:tc>
         <w:tc>
           <w:tcPr>
-            <w:tcW w:w="1568" w:type="dxa"/>
+            <w:tcW w:w="1560" w:type="dxa"/>
             <w:tcMar/>
           </w:tcPr>
           <w:p>
@@ -602,7 +597,7 @@
             <w:tcW w:w="1395" w:type="dxa"/>
             <w:tcMar/>
           </w:tcPr>
-          <w:p w14:noSpellErr="1">
+          <w:p>
             <w:pPr>
               <w:rPr>
                 <w:rFonts w:ascii="Comic Sans MS" w:hAnsi="Comic Sans MS" w:eastAsia="Comic Sans MS" w:cs="Comic Sans MS"/>
@@ -622,7 +617,7 @@
         </w:tc>
         <w:tc>
           <w:tcPr>
-            <w:tcW w:w="5010" w:type="dxa"/>
+            <w:tcW w:w="4770" w:type="dxa"/>
             <w:tcMar/>
           </w:tcPr>
           <w:p>
@@ -669,7 +664,7 @@
         </w:tc>
         <w:tc>
           <w:tcPr>
-            <w:tcW w:w="1770" w:type="dxa"/>
+            <w:tcW w:w="2040" w:type="dxa"/>
             <w:tcMar/>
           </w:tcPr>
           <w:p>
@@ -700,7 +695,7 @@
         </w:tc>
         <w:tc>
           <w:tcPr>
-            <w:tcW w:w="1568" w:type="dxa"/>
+            <w:tcW w:w="1560" w:type="dxa"/>
             <w:tcMar/>
           </w:tcPr>
           <w:p>
@@ -739,7 +734,7 @@
             <w:tcW w:w="1395" w:type="dxa"/>
             <w:tcMar/>
           </w:tcPr>
-          <w:p w14:noSpellErr="1">
+          <w:p>
             <w:pPr>
               <w:rPr>
                 <w:rFonts w:ascii="Comic Sans MS" w:hAnsi="Comic Sans MS" w:eastAsia="Comic Sans MS" w:cs="Comic Sans MS"/>
@@ -759,13 +754,14 @@
         </w:tc>
         <w:tc>
           <w:tcPr>
-            <w:tcW w:w="5010" w:type="dxa"/>
-            <w:tcMar/>
-          </w:tcPr>
-          <w:p>
-            <w:pPr>
-              <w:rPr>
-                <w:rFonts w:ascii="Comic Sans MS" w:hAnsi="Comic Sans MS" w:eastAsia="Comic Sans MS" w:cs="Comic Sans MS"/>
+            <w:tcW w:w="4770" w:type="dxa"/>
+            <w:tcMar/>
+          </w:tcPr>
+          <w:p>
+            <w:pPr>
+              <w:rPr>
+                <w:rFonts w:ascii="Comic Sans MS" w:hAnsi="Comic Sans MS" w:eastAsia="Comic Sans MS" w:cs="Comic Sans MS"/>
+                <w:color w:val="FF0000"/>
                 <w:sz w:val="26"/>
                 <w:szCs w:val="26"/>
               </w:rPr>
@@ -800,21 +796,21 @@
                 <w:sz w:val="26"/>
                 <w:szCs w:val="26"/>
               </w:rPr>
-              <w:t xml:space="preserve"> i dati di una prenotazione in una certa data</w:t>
-            </w:r>
-            <w:r>
-              <w:rPr>
-                <w:rFonts w:ascii="Comic Sans MS" w:hAnsi="Comic Sans MS" w:eastAsia="Comic Sans MS" w:cs="Comic Sans MS"/>
-                <w:sz w:val="26"/>
-                <w:szCs w:val="26"/>
-              </w:rPr>
-              <w:t>.</w:t>
-            </w:r>
-          </w:p>
-        </w:tc>
-        <w:tc>
-          <w:tcPr>
-            <w:tcW w:w="1770" w:type="dxa"/>
+              <w:t xml:space="preserve"> i dat</w:t>
+            </w:r>
+            <w:r>
+              <w:rPr>
+                <w:rFonts w:ascii="Comic Sans MS" w:hAnsi="Comic Sans MS" w:eastAsia="Comic Sans MS" w:cs="Comic Sans MS"/>
+                <w:sz w:val="26"/>
+                <w:szCs w:val="26"/>
+              </w:rPr>
+              <w:t>i di tutte le prenotazioni di una certa data in ordine alfabetico cliente.</w:t>
+            </w:r>
+          </w:p>
+        </w:tc>
+        <w:tc>
+          <w:tcPr>
+            <w:tcW w:w="2040" w:type="dxa"/>
             <w:tcMar/>
           </w:tcPr>
           <w:p>
@@ -845,7 +841,7 @@
         </w:tc>
         <w:tc>
           <w:tcPr>
-            <w:tcW w:w="1568" w:type="dxa"/>
+            <w:tcW w:w="1560" w:type="dxa"/>
             <w:tcMar/>
           </w:tcPr>
           <w:p>
@@ -884,7 +880,7 @@
             <w:tcW w:w="1395" w:type="dxa"/>
             <w:tcMar/>
           </w:tcPr>
-          <w:p w14:noSpellErr="1">
+          <w:p>
             <w:pPr>
               <w:rPr>
                 <w:rFonts w:ascii="Comic Sans MS" w:hAnsi="Comic Sans MS" w:eastAsia="Comic Sans MS" w:cs="Comic Sans MS"/>
@@ -904,7 +900,7 @@
         </w:tc>
         <w:tc>
           <w:tcPr>
-            <w:tcW w:w="5010" w:type="dxa"/>
+            <w:tcW w:w="4770" w:type="dxa"/>
             <w:tcMar/>
           </w:tcPr>
           <w:p>
@@ -943,7 +939,7 @@
         </w:tc>
         <w:tc>
           <w:tcPr>
-            <w:tcW w:w="1770" w:type="dxa"/>
+            <w:tcW w:w="2040" w:type="dxa"/>
             <w:tcMar/>
           </w:tcPr>
           <w:p>
@@ -974,7 +970,7 @@
         </w:tc>
         <w:tc>
           <w:tcPr>
-            <w:tcW w:w="1568" w:type="dxa"/>
+            <w:tcW w:w="1560" w:type="dxa"/>
             <w:tcMar/>
           </w:tcPr>
           <w:p>
@@ -1013,7 +1009,7 @@
             <w:tcW w:w="1395" w:type="dxa"/>
             <w:tcMar/>
           </w:tcPr>
-          <w:p w14:noSpellErr="1">
+          <w:p>
             <w:pPr>
               <w:rPr>
                 <w:rFonts w:ascii="Comic Sans MS" w:hAnsi="Comic Sans MS" w:eastAsia="Comic Sans MS" w:cs="Comic Sans MS"/>
@@ -1033,7 +1029,7 @@
         </w:tc>
         <w:tc>
           <w:tcPr>
-            <w:tcW w:w="5010" w:type="dxa"/>
+            <w:tcW w:w="4770" w:type="dxa"/>
             <w:tcMar/>
           </w:tcPr>
           <w:p>
@@ -1080,7 +1076,7 @@
         </w:tc>
         <w:tc>
           <w:tcPr>
-            <w:tcW w:w="1770" w:type="dxa"/>
+            <w:tcW w:w="2040" w:type="dxa"/>
             <w:tcMar/>
           </w:tcPr>
           <w:p>
@@ -1111,7 +1107,7 @@
         </w:tc>
         <w:tc>
           <w:tcPr>
-            <w:tcW w:w="1568" w:type="dxa"/>
+            <w:tcW w:w="1560" w:type="dxa"/>
             <w:tcMar/>
           </w:tcPr>
           <w:p>
@@ -1150,7 +1146,7 @@
             <w:tcW w:w="1395" w:type="dxa"/>
             <w:tcMar/>
           </w:tcPr>
-          <w:p w14:noSpellErr="1">
+          <w:p>
             <w:pPr>
               <w:rPr>
                 <w:rFonts w:ascii="Comic Sans MS" w:hAnsi="Comic Sans MS" w:eastAsia="Comic Sans MS" w:cs="Comic Sans MS"/>
@@ -1170,7 +1166,7 @@
         </w:tc>
         <w:tc>
           <w:tcPr>
-            <w:tcW w:w="5010" w:type="dxa"/>
+            <w:tcW w:w="4770" w:type="dxa"/>
             <w:tcMar/>
           </w:tcPr>
           <w:p>
@@ -1225,50 +1221,139 @@
         </w:tc>
         <w:tc>
           <w:tcPr>
-            <w:tcW w:w="1770" w:type="dxa"/>
-            <w:tcMar/>
-          </w:tcPr>
-          <w:p>
-            <w:pPr>
-              <w:rPr>
-                <w:rFonts w:ascii="Comic Sans MS" w:hAnsi="Comic Sans MS" w:eastAsia="Comic Sans MS" w:cs="Comic Sans MS"/>
-                <w:sz w:val="26"/>
-                <w:szCs w:val="26"/>
-              </w:rPr>
-            </w:pPr>
-            <w:r>
-              <w:rPr>
-                <w:rFonts w:ascii="Comic Sans MS" w:hAnsi="Comic Sans MS" w:eastAsia="Comic Sans MS" w:cs="Comic Sans MS"/>
-                <w:sz w:val="26"/>
-                <w:szCs w:val="26"/>
-              </w:rPr>
-              <w:t>t</w:t>
-            </w:r>
-            <w:r>
-              <w:rPr>
-                <w:rFonts w:ascii="Comic Sans MS" w:hAnsi="Comic Sans MS" w:eastAsia="Comic Sans MS" w:cs="Comic Sans MS"/>
-                <w:sz w:val="26"/>
-                <w:szCs w:val="26"/>
-              </w:rPr>
-              <w:t>ecnologi</w:t>
-            </w:r>
-            <w:r>
-              <w:rPr>
-                <w:rFonts w:ascii="Comic Sans MS" w:hAnsi="Comic Sans MS" w:eastAsia="Comic Sans MS" w:cs="Comic Sans MS"/>
-                <w:sz w:val="26"/>
-                <w:szCs w:val="26"/>
-              </w:rPr>
-              <w:t>co</w:t>
-            </w:r>
-          </w:p>
-        </w:tc>
-        <w:tc>
-          <w:tcPr>
-            <w:tcW w:w="1568" w:type="dxa"/>
-            <w:tcMar/>
-          </w:tcPr>
-          <w:p w14:noSpellErr="1">
-            <w:pPr>
+            <w:tcW w:w="2040" w:type="dxa"/>
+            <w:tcMar/>
+          </w:tcPr>
+          <w:p>
+            <w:pPr>
+              <w:rPr>
+                <w:rFonts w:ascii="Comic Sans MS" w:hAnsi="Comic Sans MS" w:eastAsia="Comic Sans MS" w:cs="Comic Sans MS"/>
+                <w:color w:val="FF0000"/>
+                <w:sz w:val="26"/>
+                <w:szCs w:val="26"/>
+              </w:rPr>
+            </w:pPr>
+            <w:r>
+              <w:rPr>
+                <w:rFonts w:ascii="Comic Sans MS" w:hAnsi="Comic Sans MS" w:eastAsia="Comic Sans MS" w:cs="Comic Sans MS"/>
+                <w:color w:val="auto"/>
+                <w:sz w:val="26"/>
+                <w:szCs w:val="26"/>
+              </w:rPr>
+              <w:t>non funzionale</w:t>
+            </w:r>
+          </w:p>
+        </w:tc>
+        <w:tc>
+          <w:tcPr>
+            <w:tcW w:w="1560" w:type="dxa"/>
+            <w:tcMar/>
+          </w:tcPr>
+          <w:p>
+            <w:pPr>
+              <w:rPr>
+                <w:rFonts w:ascii="Comic Sans MS" w:hAnsi="Comic Sans MS" w:eastAsia="Comic Sans MS" w:cs="Comic Sans MS"/>
+                <w:sz w:val="26"/>
+                <w:szCs w:val="26"/>
+              </w:rPr>
+            </w:pPr>
+            <w:r>
+              <w:rPr>
+                <w:rFonts w:ascii="Comic Sans MS" w:hAnsi="Comic Sans MS" w:eastAsia="Comic Sans MS" w:cs="Comic Sans MS"/>
+                <w:sz w:val="26"/>
+                <w:szCs w:val="26"/>
+              </w:rPr>
+              <w:t>must</w:t>
+            </w:r>
+          </w:p>
+        </w:tc>
+      </w:tr>
+      <w:tr>
+        <w:trPr>
+          <w:trHeight w:val="502"/>
+        </w:trPr>
+        <w:tc>
+          <w:tcPr>
+            <w:tcW w:w="1395" w:type="dxa"/>
+            <w:tcMar/>
+          </w:tcPr>
+          <w:p>
+            <w:pPr>
+              <w:pStyle w:val="Normale"/>
+              <w:rPr>
+                <w:rFonts w:ascii="Comic Sans MS" w:hAnsi="Comic Sans MS" w:eastAsia="Comic Sans MS" w:cs="Comic Sans MS"/>
+                <w:sz w:val="26"/>
+                <w:szCs w:val="26"/>
+              </w:rPr>
+            </w:pPr>
+            <w:r>
+              <w:rPr>
+                <w:rFonts w:ascii="Comic Sans MS" w:hAnsi="Comic Sans MS" w:eastAsia="Comic Sans MS" w:cs="Comic Sans MS"/>
+                <w:sz w:val="26"/>
+                <w:szCs w:val="26"/>
+              </w:rPr>
+              <w:t>9</w:t>
+            </w:r>
+          </w:p>
+        </w:tc>
+        <w:tc>
+          <w:tcPr>
+            <w:tcW w:w="4770" w:type="dxa"/>
+            <w:tcMar/>
+          </w:tcPr>
+          <w:p>
+            <w:pPr>
+              <w:pStyle w:val="Normale"/>
+              <w:rPr>
+                <w:rFonts w:ascii="Comic Sans MS" w:hAnsi="Comic Sans MS" w:eastAsia="Comic Sans MS" w:cs="Comic Sans MS"/>
+                <w:sz w:val="26"/>
+                <w:szCs w:val="26"/>
+              </w:rPr>
+            </w:pPr>
+            <w:r>
+              <w:rPr>
+                <w:rFonts w:ascii="Comic Sans MS" w:hAnsi="Comic Sans MS" w:eastAsia="Comic Sans MS" w:cs="Comic Sans MS"/>
+                <w:sz w:val="26"/>
+                <w:szCs w:val="26"/>
+              </w:rPr>
+              <w:t>controllo elicottero non prenotato</w:t>
+            </w:r>
+          </w:p>
+        </w:tc>
+        <w:tc>
+          <w:tcPr>
+            <w:tcW w:w="2040" w:type="dxa"/>
+            <w:tcMar/>
+          </w:tcPr>
+          <w:p>
+            <w:pPr>
+              <w:pStyle w:val="Normale"/>
+              <w:rPr>
+                <w:rFonts w:ascii="Comic Sans MS" w:hAnsi="Comic Sans MS" w:eastAsia="Comic Sans MS" w:cs="Comic Sans MS"/>
+                <w:color w:val="auto"/>
+                <w:sz w:val="26"/>
+                <w:szCs w:val="26"/>
+              </w:rPr>
+            </w:pPr>
+            <w:r>
+              <w:rPr>
+                <w:rFonts w:ascii="Comic Sans MS" w:hAnsi="Comic Sans MS" w:eastAsia="Comic Sans MS" w:cs="Comic Sans MS"/>
+                <w:color w:val="auto"/>
+                <w:sz w:val="26"/>
+                <w:szCs w:val="26"/>
+              </w:rPr>
+              <w:t>non funzionale</w:t>
+            </w:r>
+          </w:p>
+        </w:tc>
+        <w:tc>
+          <w:tcPr>
+            <w:tcW w:w="1560" w:type="dxa"/>
+            <w:tcMar/>
+          </w:tcPr>
+          <w:p>
+            <w:pPr>
+              <w:pStyle w:val="Normale"/>
               <w:rPr>
                 <w:rFonts w:ascii="Comic Sans MS" w:hAnsi="Comic Sans MS" w:eastAsia="Comic Sans MS" w:cs="Comic Sans MS"/>
                 <w:sz w:val="26"/>
@@ -1287,7 +1372,7 @@
         </w:tc>
       </w:tr>
     </w:tbl>
-    <w:p w14:noSpellErr="1">
+    <w:p>
       <w:pPr>
         <w:pStyle w:val="Normale"/>
       </w:pPr>
@@ -1304,11 +1389,129 @@
     </w:p>
     <w:p>
       <w:r>
+        <w:rPr>
+          <w:noProof/>
+          <w:lang w:eastAsia="it-IT"/>
+        </w:rPr>
+        <w:lastRenderedPageBreak/>
+        <mc:AlternateContent>
+          <mc:Choice Requires="wps">
+            <w:drawing>
+              <wp:anchor distT="0" distB="0" distL="114300" distR="114300" simplePos="0" relativeHeight="251659264" behindDoc="0" locked="0" layoutInCell="1" allowOverlap="1" wp14:anchorId="33F9F22D" wp14:editId="0FB3B1F6">
+                <wp:simplePos x="0" y="0"/>
+                <wp:positionH relativeFrom="column">
+                  <wp:posOffset>5535930</wp:posOffset>
+                </wp:positionH>
+                <wp:positionV relativeFrom="paragraph">
+                  <wp:posOffset>3885565</wp:posOffset>
+                </wp:positionV>
+                <wp:extent cx="975360" cy="472440"/>
+                <wp:effectExtent l="0" t="0" r="15240" b="22860"/>
+                <wp:wrapNone/>
+                <wp:docPr id="1" name="Casella di testo 1"/>
+                <wp:cNvGraphicFramePr/>
+                <a:graphic xmlns:a="http://schemas.openxmlformats.org/drawingml/2006/main">
+                  <a:graphicData uri="http://schemas.microsoft.com/office/word/2010/wordprocessingShape">
+                    <wps:wsp>
+                      <wps:cNvSpPr txBox="1"/>
+                      <wps:spPr>
+                        <a:xfrm>
+                          <a:off x="0" y="0"/>
+                          <a:ext cx="975360" cy="472440"/>
+                        </a:xfrm>
+                        <a:prstGeom prst="rect">
+                          <a:avLst/>
+                        </a:prstGeom>
+                        <a:solidFill>
+                          <a:schemeClr val="lt1"/>
+                        </a:solidFill>
+                        <a:ln w="6350">
+                          <a:solidFill>
+                            <a:prstClr val="black"/>
+                          </a:solidFill>
+                        </a:ln>
+                        <a:effectLst/>
+                      </wps:spPr>
+                      <wps:style>
+                        <a:lnRef idx="0">
+                          <a:schemeClr val="accent1"/>
+                        </a:lnRef>
+                        <a:fillRef idx="0">
+                          <a:schemeClr val="accent1"/>
+                        </a:fillRef>
+                        <a:effectRef idx="0">
+                          <a:schemeClr val="accent1"/>
+                        </a:effectRef>
+                        <a:fontRef idx="minor">
+                          <a:schemeClr val="dk1"/>
+                        </a:fontRef>
+                      </wps:style>
+                      <wps:txbx>
+                        <w:txbxContent>
+                          <w:p>
+                            <w:pPr>
+                              <w:rPr>
+                                <w:color w:val="FF0000"/>
+                              </w:rPr>
+                            </w:pPr>
+                            <w:r>
+                              <w:rPr>
+                                <w:color w:val="FF0000"/>
+                              </w:rPr>
+                              <w:t>ordine alfabetico</w:t>
+                            </w:r>
+                          </w:p>
+                        </w:txbxContent>
+                      </wps:txbx>
+                      <wps:bodyPr rot="0" spcFirstLastPara="0" vertOverflow="overflow" horzOverflow="overflow" vert="horz" wrap="square" lIns="91440" tIns="45720" rIns="91440" bIns="45720" numCol="1" spcCol="0" rtlCol="0" fromWordArt="0" anchor="t" anchorCtr="0" forceAA="0" compatLnSpc="1">
+                        <a:prstTxWarp prst="textNoShape">
+                          <a:avLst/>
+                        </a:prstTxWarp>
+                        <a:noAutofit/>
+                      </wps:bodyPr>
+                    </wps:wsp>
+                  </a:graphicData>
+                </a:graphic>
+              </wp:anchor>
+            </w:drawing>
+          </mc:Choice>
+          <mc:Fallback>
+            <w:pict>
+              <v:shapetype id="_x0000_t202" coordsize="21600,21600" o:spt="202" path="m,l,21600r21600,l21600,xe" w14:anchorId="33F9F22D">
+                <v:stroke joinstyle="miter"/>
+                <v:path gradientshapeok="t" o:connecttype="rect"/>
+              </v:shapetype>
+              <v:shape id="Casella di testo 1" style="position:absolute;margin-left:435.9pt;margin-top:305.95pt;width:76.8pt;height:37.2pt;z-index:251659264;visibility:visible;mso-wrap-style:square;mso-wrap-distance-left:9pt;mso-wrap-distance-top:0;mso-wrap-distance-right:9pt;mso-wrap-distance-bottom:0;mso-position-horizontal:absolute;mso-position-horizontal-relative:text;mso-position-vertical:absolute;mso-position-vertical-relative:text;v-text-anchor:top" o:spid="_x0000_s1026" fillcolor="white [3201]" strokeweight=".5pt" type="#_x0000_t202" o:gfxdata="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">
+                <v:textbox>
+                  <w:txbxContent>
+                    <w:p>
+                      <w:pPr>
+                        <w:rPr>
+                          <w:color w:val="FF0000"/>
+                        </w:rPr>
+                      </w:pPr>
+                      <w:r>
+                        <w:rPr>
+                          <w:color w:val="FF0000"/>
+                        </w:rPr>
+                        <w:t>ordine alfabetico</w:t>
+                      </w:r>
+                    </w:p>
+                  </w:txbxContent>
+                </v:textbox>
+              </v:shape>
+            </w:pict>
+          </mc:Fallback>
+        </mc:AlternateContent>
+      </w:r>
+      <w:bookmarkStart w:name="_GoBack" w:id="0"/>
+      <w:bookmarkEnd w:id="0"/>
+      <w:r>
         <w:drawing>
-          <wp:inline wp14:editId="4FD22F6F" wp14:anchorId="1BFAE48E">
-            <wp:extent cx="6142117" cy="6610350"/>
+          <wp:inline wp14:editId="4FEC60BF" wp14:anchorId="0DA42487">
+            <wp:extent cx="6146140" cy="6171856"/>
             <wp:effectExtent l="0" t="0" r="0" b="0"/>
-            <wp:docPr id="1442855074" name="" title=""/>
+            <wp:docPr id="686218966" name="" title=""/>
             <wp:cNvGraphicFramePr>
               <a:graphicFrameLocks noChangeAspect="1"/>
             </wp:cNvGraphicFramePr>
@@ -1320,7 +1523,7 @@
                     <pic:cNvPicPr/>
                   </pic:nvPicPr>
                   <pic:blipFill>
-                    <a:blip r:embed="Rbb189be7cfb04c8b">
+                    <a:blip r:embed="Rc0d14143ba134946">
                       <a:extLst>
                         <a:ext xmlns:a="http://schemas.openxmlformats.org/drawingml/2006/main" uri="{28A0092B-C50C-407E-A947-70E740481C1C}">
                           <a14:useLocalDpi val="0"/>
@@ -1334,7 +1537,7 @@
                   <pic:spPr>
                     <a:xfrm>
                       <a:off x="0" y="0"/>
-                      <a:ext cx="6142117" cy="6610350"/>
+                      <a:ext cx="6146140" cy="6171856"/>
                     </a:xfrm>
                     <a:prstGeom prst="rect">
                       <a:avLst/>
@@ -1358,7 +1561,7 @@
 </file>
 
 <file path=word/endnotes.xml><?xml version="1.0" encoding="utf-8"?>
-<w:endnotes xmlns:wpc="http://schemas.microsoft.com/office/word/2010/wordprocessingCanvas" xmlns:cx="http://schemas.microsoft.com/office/drawing/2014/chartex" xmlns:cx1="http://schemas.microsoft.com/office/drawing/2015/9/8/chartex" xmlns:cx2="http://schemas.microsoft.com/office/drawing/2015/10/21/chartex" xmlns:cx3="http://schemas.microsoft.com/office/drawing/2016/5/9/chartex" xmlns:cx4="http://schemas.microsoft.com/office/drawing/2016/5/10/chartex" xmlns:cx5="http://schemas.microsoft.com/office/drawing/2016/5/11/chartex" xmlns:cx6="http://schemas.microsoft.com/office/drawing/2016/5/12/chartex" xmlns:cx7="http://schemas.microsoft.com/office/drawing/2016/5/13/chartex" xmlns:cx8="http://schemas.microsoft.com/office/drawing/2016/5/14/chartex" xmlns:mc="http://schemas.openxmlformats.org/markup-compatibility/2006" xmlns:aink="http://schemas.microsoft.com/office/drawing/2016/ink" xmlns:am3d="http://schemas.microsoft.com/office/drawing/2017/model3d" xmlns:o="urn:schemas-microsoft-com:office:office" xmlns:r="http://schemas.openxmlformats.org/officeDocument/2006/relationships" xmlns:m="http://schemas.openxmlformats.org/officeDocument/2006/math" xmlns:v="urn:schemas-microsoft-com:vml" xmlns:wp14="http://schemas.microsoft.com/office/word/2010/wordprocessingDrawing" xmlns:wp="http://schemas.openxmlformats.org/drawingml/2006/wordprocessingDrawing" xmlns:w10="urn:schemas-microsoft-com:office:word" xmlns:w="http://schemas.openxmlformats.org/wordprocessingml/2006/main" xmlns:w14="http://schemas.microsoft.com/office/word/2010/wordml" xmlns:w15="http://schemas.microsoft.com/office/word/2012/wordml" xmlns:w16cex="http://schemas.microsoft.com/office/word/2018/wordml/cex" xmlns:w16cid="http://schemas.microsoft.com/office/word/2016/wordml/cid" xmlns:w16="http://schemas.microsoft.com/office/word/2018/wordml" xmlns:w16sdtdh="http://schemas.microsoft.com/office/word/2020/wordml/sdtdatahash" xmlns:w16se="http://schemas.microsoft.com/office/word/2015/wordml/symex" xmlns:wpg="http://schemas.microsoft.com/office/word/2010/wordprocessingGroup" xmlns:wpi="http://schemas.microsoft.com/office/word/2010/wordprocessingInk" xmlns:wne="http://schemas.microsoft.com/office/word/2006/wordml" xmlns:wps="http://schemas.microsoft.com/office/word/2010/wordprocessingShape" mc:Ignorable="w14 w15 w16se w16cid w16 w16cex w16sdtdh wp14">
+<w:endnotes xmlns:wpc="http://schemas.microsoft.com/office/word/2010/wordprocessingCanvas" xmlns:mc="http://schemas.openxmlformats.org/markup-compatibility/2006" xmlns:o="urn:schemas-microsoft-com:office:office" xmlns:r="http://schemas.openxmlformats.org/officeDocument/2006/relationships" xmlns:m="http://schemas.openxmlformats.org/officeDocument/2006/math" xmlns:v="urn:schemas-microsoft-com:vml" xmlns:wp14="http://schemas.microsoft.com/office/word/2010/wordprocessingDrawing" xmlns:wp="http://schemas.openxmlformats.org/drawingml/2006/wordprocessingDrawing" xmlns:w10="urn:schemas-microsoft-com:office:word" xmlns:w="http://schemas.openxmlformats.org/wordprocessingml/2006/main" xmlns:w14="http://schemas.microsoft.com/office/word/2010/wordml" xmlns:w15="http://schemas.microsoft.com/office/word/2012/wordml" xmlns:wpg="http://schemas.microsoft.com/office/word/2010/wordprocessingGroup" xmlns:wpi="http://schemas.microsoft.com/office/word/2010/wordprocessingInk" xmlns:wne="http://schemas.microsoft.com/office/word/2006/wordml" xmlns:wps="http://schemas.microsoft.com/office/word/2010/wordprocessingShape" mc:Ignorable="w14 w15 wp14">
   <w:endnote w:type="separator" w:id="-1">
     <w:p>
       <w:pPr>
@@ -1383,7 +1586,7 @@
 </file>
 
 <file path=word/footnotes.xml><?xml version="1.0" encoding="utf-8"?>
-<w:footnotes xmlns:wpc="http://schemas.microsoft.com/office/word/2010/wordprocessingCanvas" xmlns:cx="http://schemas.microsoft.com/office/drawing/2014/chartex" xmlns:cx1="http://schemas.microsoft.com/office/drawing/2015/9/8/chartex" xmlns:cx2="http://schemas.microsoft.com/office/drawing/2015/10/21/chartex" xmlns:cx3="http://schemas.microsoft.com/office/drawing/2016/5/9/chartex" xmlns:cx4="http://schemas.microsoft.com/office/drawing/2016/5/10/chartex" xmlns:cx5="http://schemas.microsoft.com/office/drawing/2016/5/11/chartex" xmlns:cx6="http://schemas.microsoft.com/office/drawing/2016/5/12/chartex" xmlns:cx7="http://schemas.microsoft.com/office/drawing/2016/5/13/chartex" xmlns:cx8="http://schemas.microsoft.com/office/drawing/2016/5/14/chartex" xmlns:mc="http://schemas.openxmlformats.org/markup-compatibility/2006" xmlns:aink="http://schemas.microsoft.com/office/drawing/2016/ink" xmlns:am3d="http://schemas.microsoft.com/office/drawing/2017/model3d" xmlns:o="urn:schemas-microsoft-com:office:office" xmlns:r="http://schemas.openxmlformats.org/officeDocument/2006/relationships" xmlns:m="http://schemas.openxmlformats.org/officeDocument/2006/math" xmlns:v="urn:schemas-microsoft-com:vml" xmlns:wp14="http://schemas.microsoft.com/office/word/2010/wordprocessingDrawing" xmlns:wp="http://schemas.openxmlformats.org/drawingml/2006/wordprocessingDrawing" xmlns:w10="urn:schemas-microsoft-com:office:word" xmlns:w="http://schemas.openxmlformats.org/wordprocessingml/2006/main" xmlns:w14="http://schemas.microsoft.com/office/word/2010/wordml" xmlns:w15="http://schemas.microsoft.com/office/word/2012/wordml" xmlns:w16cex="http://schemas.microsoft.com/office/word/2018/wordml/cex" xmlns:w16cid="http://schemas.microsoft.com/office/word/2016/wordml/cid" xmlns:w16="http://schemas.microsoft.com/office/word/2018/wordml" xmlns:w16sdtdh="http://schemas.microsoft.com/office/word/2020/wordml/sdtdatahash" xmlns:w16se="http://schemas.microsoft.com/office/word/2015/wordml/symex" xmlns:wpg="http://schemas.microsoft.com/office/word/2010/wordprocessingGroup" xmlns:wpi="http://schemas.microsoft.com/office/word/2010/wordprocessingInk" xmlns:wne="http://schemas.microsoft.com/office/word/2006/wordml" xmlns:wps="http://schemas.microsoft.com/office/word/2010/wordprocessingShape" mc:Ignorable="w14 w15 w16se w16cid w16 w16cex w16sdtdh wp14">
+<w:footnotes xmlns:wpc="http://schemas.microsoft.com/office/word/2010/wordprocessingCanvas" xmlns:mc="http://schemas.openxmlformats.org/markup-compatibility/2006" xmlns:o="urn:schemas-microsoft-com:office:office" xmlns:r="http://schemas.openxmlformats.org/officeDocument/2006/relationships" xmlns:m="http://schemas.openxmlformats.org/officeDocument/2006/math" xmlns:v="urn:schemas-microsoft-com:vml" xmlns:wp14="http://schemas.microsoft.com/office/word/2010/wordprocessingDrawing" xmlns:wp="http://schemas.openxmlformats.org/drawingml/2006/wordprocessingDrawing" xmlns:w10="urn:schemas-microsoft-com:office:word" xmlns:w="http://schemas.openxmlformats.org/wordprocessingml/2006/main" xmlns:w14="http://schemas.microsoft.com/office/word/2010/wordml" xmlns:w15="http://schemas.microsoft.com/office/word/2012/wordml" xmlns:wpg="http://schemas.microsoft.com/office/word/2010/wordprocessingGroup" xmlns:wpi="http://schemas.microsoft.com/office/word/2010/wordprocessingInk" xmlns:wne="http://schemas.microsoft.com/office/word/2006/wordml" xmlns:wps="http://schemas.microsoft.com/office/word/2010/wordprocessingShape" mc:Ignorable="w14 w15 wp14">
   <w:footnote w:type="separator" w:id="-1">
     <w:p>
       <w:pPr>
@@ -1408,7 +1611,7 @@
 </file>
 
 <file path=word/styles.xml><?xml version="1.0" encoding="utf-8"?>
-<w:styles xmlns:mc="http://schemas.openxmlformats.org/markup-compatibility/2006" xmlns:r="http://schemas.openxmlformats.org/officeDocument/2006/relationships" xmlns:w="http://schemas.openxmlformats.org/wordprocessingml/2006/main" xmlns:w14="http://schemas.microsoft.com/office/word/2010/wordml" xmlns:w15="http://schemas.microsoft.com/office/word/2012/wordml" xmlns:w16cex="http://schemas.microsoft.com/office/word/2018/wordml/cex" xmlns:w16cid="http://schemas.microsoft.com/office/word/2016/wordml/cid" xmlns:w16="http://schemas.microsoft.com/office/word/2018/wordml" xmlns:w16sdtdh="http://schemas.microsoft.com/office/word/2020/wordml/sdtdatahash" xmlns:w16se="http://schemas.microsoft.com/office/word/2015/wordml/symex" mc:Ignorable="w14 w15 w16se w16cid w16 w16cex w16sdtdh">
+<w:styles xmlns:mc="http://schemas.openxmlformats.org/markup-compatibility/2006" xmlns:r="http://schemas.openxmlformats.org/officeDocument/2006/relationships" xmlns:w="http://schemas.openxmlformats.org/wordprocessingml/2006/main" xmlns:w14="http://schemas.microsoft.com/office/word/2010/wordml" xmlns:w15="http://schemas.microsoft.com/office/word/2012/wordml" mc:Ignorable="w14 w15">
   <w:docDefaults>
     <w:rPrDefault>
       <w:rPr>
@@ -1424,7 +1627,7 @@
       </w:pPr>
     </w:pPrDefault>
   </w:docDefaults>
-  <w:latentStyles w:defLockedState="0" w:defUIPriority="99" w:defSemiHidden="0" w:defUnhideWhenUsed="0" w:defQFormat="0" w:count="376">
+  <w:latentStyles w:defLockedState="0" w:defUIPriority="99" w:defSemiHidden="0" w:defUnhideWhenUsed="0" w:defQFormat="0" w:count="371">
     <w:lsdException w:name="Normal" w:uiPriority="0" w:qFormat="1"/>
     <w:lsdException w:name="heading 1" w:uiPriority="9" w:qFormat="1"/>
     <w:lsdException w:name="heading 2" w:uiPriority="9" w:semiHidden="1" w:unhideWhenUsed="1" w:qFormat="1"/>
@@ -1796,11 +1999,6 @@
     <w:lsdException w:name="List Table 5 Dark Accent 6" w:uiPriority="50"/>
     <w:lsdException w:name="List Table 6 Colorful Accent 6" w:uiPriority="51"/>
     <w:lsdException w:name="List Table 7 Colorful Accent 6" w:uiPriority="52"/>
-    <w:lsdException w:name="Mention" w:semiHidden="1" w:unhideWhenUsed="1"/>
-    <w:lsdException w:name="Smart Hyperlink" w:semiHidden="1" w:unhideWhenUsed="1"/>
-    <w:lsdException w:name="Hashtag" w:semiHidden="1" w:unhideWhenUsed="1"/>
-    <w:lsdException w:name="Unresolved Mention" w:semiHidden="1" w:unhideWhenUsed="1"/>
-    <w:lsdException w:name="Smart Link" w:semiHidden="1" w:unhideWhenUsed="1"/>
   </w:latentStyles>
   <w:style w:type="paragraph" w:styleId="Normale" w:default="1">
     <w:name w:val="Normal"/>
@@ -1809,6 +2007,7 @@
   <w:style w:type="character" w:styleId="Carpredefinitoparagrafo" w:default="1">
     <w:name w:val="Default Paragraph Font"/>
     <w:uiPriority w:val="1"/>
+    <w:semiHidden/>
     <w:unhideWhenUsed/>
   </w:style>
   <w:style w:type="table" w:styleId="Tabellanormale" w:default="1">

</xml_diff>